<commit_message>
pushing notebooks without answers
</commit_message>
<xml_diff>
--- a/Drought Risk Assignment/Answer_sheet.docx
+++ b/Drought Risk Assignment/Answer_sheet.docx
@@ -137,6 +137,56 @@
         <w:spacing w:after="0"/>
         <w:rPr>
           <w:b/>
+          <w:u w:val="single"/>
+        </w:rPr>
+      </w:pPr>
+    </w:p>
+    <w:p>
+      <w:pPr>
+        <w:spacing w:after="0"/>
+        <w:rPr>
+          <w:bCs/>
+        </w:rPr>
+      </w:pPr>
+      <w:r>
+        <w:rPr>
+          <w:b/>
+        </w:rPr>
+        <w:t>Question</w:t>
+      </w:r>
+      <w:r>
+        <w:rPr>
+          <w:b/>
+        </w:rPr>
+        <w:t xml:space="preserve"> 0</w:t>
+      </w:r>
+      <w:r>
+        <w:rPr>
+          <w:bCs/>
+        </w:rPr>
+        <w:t xml:space="preserve">: </w:t>
+      </w:r>
+      <w:r>
+        <w:rPr>
+          <w:bCs/>
+        </w:rPr>
+        <w:t>Why do you think we need more years to get a robust climatology compared to other variables?</w:t>
+      </w:r>
+    </w:p>
+    <w:p>
+      <w:pPr>
+        <w:spacing w:after="0"/>
+        <w:rPr>
+          <w:b/>
+          <w:u w:val="single"/>
+        </w:rPr>
+      </w:pPr>
+    </w:p>
+    <w:p>
+      <w:pPr>
+        <w:spacing w:after="0"/>
+        <w:rPr>
+          <w:b/>
         </w:rPr>
       </w:pPr>
       <w:r>
@@ -198,7 +248,19 @@
         <w:rPr>
           <w:bCs/>
         </w:rPr>
-        <w:t xml:space="preserve">: Briefly explain what we see in the figure 1. </w:t>
+        <w:t xml:space="preserve">: </w:t>
+      </w:r>
+      <w:r>
+        <w:rPr>
+          <w:bCs/>
+        </w:rPr>
+        <w:t>Briefly explain what you can learn from figure 1</w:t>
+      </w:r>
+      <w:r>
+        <w:rPr>
+          <w:bCs/>
+        </w:rPr>
+        <w:t xml:space="preserve">. </w:t>
       </w:r>
     </w:p>
     <w:p>
@@ -275,7 +337,19 @@
         <w:rPr>
           <w:b/>
         </w:rPr>
-        <w:t xml:space="preserve">Question 1: </w:t>
+        <w:t xml:space="preserve">Question </w:t>
+      </w:r>
+      <w:r>
+        <w:rPr>
+          <w:b/>
+        </w:rPr>
+        <w:t>2</w:t>
+      </w:r>
+      <w:r>
+        <w:rPr>
+          <w:b/>
+        </w:rPr>
+        <w:t xml:space="preserve">: </w:t>
       </w:r>
       <w:r>
         <w:t>Discuss whether the presented p</w:t>
@@ -325,12 +399,30 @@
           <w:color w:val="000000"/>
           <w:shd w:val="clear" w:color="auto" w:fill="FFFFFF"/>
         </w:rPr>
-        <w:t xml:space="preserve">Question 2: </w:t>
+        <w:t xml:space="preserve">Question </w:t>
       </w:r>
       <w:r>
         <w:rPr>
           <w:rStyle w:val="Zwaar"/>
           <w:rFonts w:ascii="Calibri" w:hAnsi="Calibri" w:cs="Calibri"/>
+          <w:color w:val="000000"/>
+          <w:shd w:val="clear" w:color="auto" w:fill="FFFFFF"/>
+        </w:rPr>
+        <w:t>3</w:t>
+      </w:r>
+      <w:r>
+        <w:rPr>
+          <w:rStyle w:val="Zwaar"/>
+          <w:rFonts w:ascii="Calibri" w:hAnsi="Calibri" w:cs="Calibri"/>
+          <w:color w:val="000000"/>
+          <w:shd w:val="clear" w:color="auto" w:fill="FFFFFF"/>
+        </w:rPr>
+        <w:t xml:space="preserve">: </w:t>
+      </w:r>
+      <w:r>
+        <w:rPr>
+          <w:rStyle w:val="Zwaar"/>
+          <w:rFonts w:ascii="Calibri" w:hAnsi="Calibri" w:cs="Calibri"/>
           <w:b w:val="0"/>
           <w:color w:val="000000"/>
           <w:shd w:val="clear" w:color="auto" w:fill="FFFFFF"/>
@@ -389,6 +481,158 @@
       </w:pPr>
       <w:r>
         <w:rPr>
+          <w:b/>
+          <w:bCs/>
+        </w:rPr>
+        <w:t xml:space="preserve">Question </w:t>
+      </w:r>
+      <w:r>
+        <w:rPr>
+          <w:b/>
+          <w:bCs/>
+        </w:rPr>
+        <w:t>4</w:t>
+      </w:r>
+      <w:r>
+        <w:rPr>
+          <w:b/>
+          <w:bCs/>
+        </w:rPr>
+        <w:t>:</w:t>
+      </w:r>
+      <w:r>
+        <w:rPr>
+          <w:bCs/>
+        </w:rPr>
+        <w:t xml:space="preserve"> </w:t>
+      </w:r>
+      <w:r>
+        <w:rPr>
+          <w:bCs/>
+        </w:rPr>
+        <w:t xml:space="preserve">Explain in your own words why the conversion from gamma to standard normal distribution is </w:t>
+      </w:r>
+      <w:r>
+        <w:rPr>
+          <w:bCs/>
+        </w:rPr>
+        <w:t>desirable</w:t>
+      </w:r>
+      <w:r>
+        <w:rPr>
+          <w:bCs/>
+        </w:rPr>
+        <w:t xml:space="preserve"> </w:t>
+      </w:r>
+      <w:r>
+        <w:rPr>
+          <w:bCs/>
+        </w:rPr>
+        <w:t>when quantifying drought</w:t>
+      </w:r>
+      <w:r>
+        <w:rPr>
+          <w:bCs/>
+        </w:rPr>
+        <w:t>.</w:t>
+      </w:r>
+    </w:p>
+    <w:p>
+      <w:pPr>
+        <w:spacing w:after="0"/>
+        <w:rPr>
+          <w:bCs/>
+        </w:rPr>
+      </w:pPr>
+      <w:r>
+        <w:rPr>
+          <w:bCs/>
+        </w:rPr>
+        <w:t>……………………………………………………………………………………………………………………………………………………………………………………………………………………………………………………………………………………………………………………………………………………………………………………………………………………………………………………………………..</w:t>
+      </w:r>
+    </w:p>
+    <w:p>
+      <w:pPr>
+        <w:spacing w:after="0"/>
+        <w:rPr>
+          <w:bCs/>
+        </w:rPr>
+      </w:pPr>
+    </w:p>
+    <w:p>
+      <w:pPr>
+        <w:spacing w:after="0"/>
+        <w:rPr>
+          <w:bCs/>
+        </w:rPr>
+      </w:pPr>
+      <w:r>
+        <w:rPr>
+          <w:b/>
+          <w:bCs/>
+        </w:rPr>
+        <w:t xml:space="preserve">Question </w:t>
+      </w:r>
+      <w:r>
+        <w:rPr>
+          <w:b/>
+          <w:bCs/>
+        </w:rPr>
+        <w:t>5</w:t>
+      </w:r>
+      <w:r>
+        <w:rPr>
+          <w:b/>
+          <w:bCs/>
+        </w:rPr>
+        <w:t>:</w:t>
+      </w:r>
+      <w:r>
+        <w:rPr>
+          <w:bCs/>
+        </w:rPr>
+        <w:t xml:space="preserve"> Without any calculation, what will now be the climatological value of SPI. Check by calculating and plotting the climatology like was done above in Section 2a.</w:t>
+      </w:r>
+    </w:p>
+    <w:p>
+      <w:pPr>
+        <w:spacing w:after="0"/>
+        <w:rPr>
+          <w:bCs/>
+        </w:rPr>
+      </w:pPr>
+      <w:r>
+        <w:rPr>
+          <w:bCs/>
+        </w:rPr>
+        <w:t>……………………………………………………………………………………………………………………………………………………………………………………………………………………………………………………………………………………………………………………………………………………………………………………………………………………………………………………………………..</w:t>
+      </w:r>
+    </w:p>
+    <w:p>
+      <w:pPr>
+        <w:spacing w:after="0"/>
+        <w:rPr>
+          <w:bCs/>
+        </w:rPr>
+      </w:pPr>
+    </w:p>
+    <w:p>
+      <w:pPr>
+        <w:spacing w:after="0"/>
+        <w:rPr>
+          <w:bCs/>
+        </w:rPr>
+      </w:pPr>
+    </w:p>
+    <w:p>
+      <w:pPr>
+        <w:spacing w:after="0"/>
+        <w:rPr>
+          <w:bCs/>
+        </w:rPr>
+      </w:pPr>
+      <w:r>
+        <w:rPr>
           <w:bCs/>
         </w:rPr>
         <w:t>Figure 2:</w:t>
@@ -429,7 +673,7 @@
           <w:color w:val="000000"/>
           <w:shd w:val="clear" w:color="auto" w:fill="FFFFFF"/>
         </w:rPr>
-        <w:t>3</w:t>
+        <w:t>6</w:t>
       </w:r>
       <w:r>
         <w:rPr>
@@ -448,7 +692,27 @@
           <w:color w:val="000000"/>
           <w:shd w:val="clear" w:color="auto" w:fill="FFFFFF"/>
         </w:rPr>
-        <w:t>What is your interpretation of the results in the cell above? (also insert figure)</w:t>
+        <w:t xml:space="preserve">What is your interpretation of the results of 7a and 7b? </w:t>
+      </w:r>
+      <w:r>
+        <w:rPr>
+          <w:rStyle w:val="Zwaar"/>
+          <w:rFonts w:ascii="Calibri" w:hAnsi="Calibri" w:cs="Calibri"/>
+          <w:b w:val="0"/>
+          <w:color w:val="000000"/>
+          <w:shd w:val="clear" w:color="auto" w:fill="FFFFFF"/>
+        </w:rPr>
+        <w:t xml:space="preserve"> </w:t>
+      </w:r>
+      <w:r>
+        <w:rPr>
+          <w:rStyle w:val="Zwaar"/>
+          <w:rFonts w:ascii="Calibri" w:hAnsi="Calibri" w:cs="Calibri"/>
+          <w:b w:val="0"/>
+          <w:color w:val="000000"/>
+          <w:shd w:val="clear" w:color="auto" w:fill="FFFFFF"/>
+        </w:rPr>
+        <w:t>(also insert figure)</w:t>
       </w:r>
     </w:p>
     <w:p>
@@ -472,27 +736,34 @@
           <w:bCs/>
         </w:rPr>
       </w:pPr>
-      <w:r>
-        <w:rPr>
-          <w:bCs/>
-        </w:rPr>
-        <w:br w:type="page"/>
-      </w:r>
-    </w:p>
-    <w:p>
-      <w:pPr>
-        <w:spacing w:after="0"/>
-        <w:rPr>
-          <w:bCs/>
-        </w:rPr>
-      </w:pPr>
-      <w:r>
-        <w:rPr>
-          <w:b/>
-          <w:bCs/>
-        </w:rPr>
-        <w:lastRenderedPageBreak/>
-        <w:t>Question 4:</w:t>
+    </w:p>
+    <w:p>
+      <w:pPr>
+        <w:spacing w:after="0"/>
+        <w:rPr>
+          <w:bCs/>
+        </w:rPr>
+      </w:pPr>
+      <w:r>
+        <w:rPr>
+          <w:b/>
+          <w:bCs/>
+        </w:rPr>
+        <w:t xml:space="preserve">Question </w:t>
+      </w:r>
+      <w:r>
+        <w:rPr>
+          <w:b/>
+          <w:bCs/>
+        </w:rPr>
+        <w:t>7</w:t>
+      </w:r>
+      <w:r>
+        <w:rPr>
+          <w:b/>
+          <w:bCs/>
+        </w:rPr>
+        <w:t>:</w:t>
       </w:r>
       <w:r>
         <w:rPr>
@@ -552,6 +823,57 @@
           <w:bCs/>
         </w:rPr>
       </w:pPr>
+      <w:r>
+        <w:rPr>
+          <w:bCs/>
+        </w:rPr>
+        <w:t>Screenshot:</w:t>
+      </w:r>
+    </w:p>
+    <w:p>
+      <w:pPr>
+        <w:spacing w:after="0"/>
+        <w:rPr>
+          <w:bCs/>
+        </w:rPr>
+      </w:pPr>
+    </w:p>
+    <w:p>
+      <w:pPr>
+        <w:spacing w:after="0"/>
+        <w:rPr>
+          <w:bCs/>
+        </w:rPr>
+      </w:pPr>
+    </w:p>
+    <w:p>
+      <w:pPr>
+        <w:spacing w:after="0"/>
+        <w:rPr>
+          <w:bCs/>
+        </w:rPr>
+      </w:pPr>
+      <w:r>
+        <w:rPr>
+          <w:b/>
+          <w:bCs/>
+        </w:rPr>
+        <w:t>Question 8:</w:t>
+      </w:r>
+      <w:r>
+        <w:rPr>
+          <w:bCs/>
+        </w:rPr>
+        <w:t xml:space="preserve"> What do you think that would happen if we aggregate SPI over very long or short time windows? Re-run the code starting from Step 5 and fill in 1 months and 24 months. What happends to the correlation coefficient (r) and the p-value?</w:t>
+      </w:r>
+    </w:p>
+    <w:p>
+      <w:pPr>
+        <w:spacing w:after="0"/>
+        <w:rPr>
+          <w:bCs/>
+        </w:rPr>
+      </w:pPr>
     </w:p>
     <w:p>
       <w:pPr>
@@ -595,7 +917,14 @@
           <w:b/>
           <w:bCs/>
         </w:rPr>
-        <w:t>Question 5</w:t>
+        <w:t xml:space="preserve">Question </w:t>
+      </w:r>
+      <w:r>
+        <w:rPr>
+          <w:b/>
+          <w:bCs/>
+        </w:rPr>
+        <w:t>9</w:t>
       </w:r>
       <w:r>
         <w:rPr>
@@ -640,30 +969,30 @@
           <w:b/>
           <w:bCs/>
         </w:rPr>
-        <w:t xml:space="preserve">Bonus Question 6: </w:t>
-      </w:r>
-      <w:r>
-        <w:rPr>
-          <w:rFonts w:ascii="Calibri" w:hAnsi="Calibri" w:cs="Calibri"/>
-          <w:bCs/>
-        </w:rPr>
-        <w:t xml:space="preserve">Create a correlation plot for each </w:t>
-      </w:r>
-      <w:proofErr w:type="spellStart"/>
-      <w:r>
-        <w:rPr>
-          <w:rFonts w:ascii="Calibri" w:hAnsi="Calibri" w:cs="Calibri"/>
-          <w:bCs/>
-        </w:rPr>
-        <w:t>seperate</w:t>
-      </w:r>
-      <w:proofErr w:type="spellEnd"/>
-      <w:r>
-        <w:rPr>
-          <w:rFonts w:ascii="Calibri" w:hAnsi="Calibri" w:cs="Calibri"/>
-          <w:bCs/>
-        </w:rPr>
-        <w:t xml:space="preserve"> season.</w:t>
+        <w:t xml:space="preserve">Bonus Question </w:t>
+      </w:r>
+      <w:r>
+        <w:rPr>
+          <w:rFonts w:ascii="Calibri" w:hAnsi="Calibri" w:cs="Calibri"/>
+          <w:b/>
+          <w:bCs/>
+        </w:rPr>
+        <w:t>10</w:t>
+      </w:r>
+      <w:r>
+        <w:rPr>
+          <w:rFonts w:ascii="Calibri" w:hAnsi="Calibri" w:cs="Calibri"/>
+          <w:b/>
+          <w:bCs/>
+        </w:rPr>
+        <w:t xml:space="preserve">: </w:t>
+      </w:r>
+      <w:r>
+        <w:rPr>
+          <w:rFonts w:ascii="Calibri" w:hAnsi="Calibri" w:cs="Calibri"/>
+          <w:bCs/>
+        </w:rPr>
+        <w:t>Create a correlation plot for each seperate season.</w:t>
       </w:r>
     </w:p>
     <w:p>
@@ -734,9 +1063,8 @@
           <w:color w:val="000000"/>
           <w:shd w:val="clear" w:color="auto" w:fill="FFFFFF"/>
         </w:rPr>
-        <w:t xml:space="preserve">Bonus </w:t>
-      </w:r>
-      <w:proofErr w:type="spellStart"/>
+        <w:t xml:space="preserve">Bonus Bonus Question </w:t>
+      </w:r>
       <w:r>
         <w:rPr>
           <w:rStyle w:val="Zwaar"/>
@@ -744,211 +1072,183 @@
           <w:color w:val="000000"/>
           <w:shd w:val="clear" w:color="auto" w:fill="FFFFFF"/>
         </w:rPr>
-        <w:t>Bonus</w:t>
-      </w:r>
-      <w:proofErr w:type="spellEnd"/>
-      <w:r>
-        <w:rPr>
-          <w:rStyle w:val="Zwaar"/>
-          <w:rFonts w:ascii="Calibri" w:hAnsi="Calibri" w:cs="Calibri"/>
-          <w:color w:val="000000"/>
-          <w:shd w:val="clear" w:color="auto" w:fill="FFFFFF"/>
-        </w:rPr>
-        <w:t xml:space="preserve"> Question 7: </w:t>
-      </w:r>
-      <w:r>
-        <w:rPr>
-          <w:rStyle w:val="Zwaar"/>
-          <w:rFonts w:ascii="Calibri" w:hAnsi="Calibri" w:cs="Calibri"/>
-          <w:b w:val="0"/>
-          <w:color w:val="000000"/>
-          <w:shd w:val="clear" w:color="auto" w:fill="FFFFFF"/>
-        </w:rPr>
-        <w:t>plot the SPI for each season during El Nino and La Nina years</w:t>
-      </w:r>
-      <w:r>
-        <w:rPr>
-          <w:rStyle w:val="Zwaar"/>
-          <w:rFonts w:ascii="Calibri" w:hAnsi="Calibri" w:cs="Calibri"/>
-          <w:b w:val="0"/>
-          <w:color w:val="000000"/>
-          <w:shd w:val="clear" w:color="auto" w:fill="FFFFFF"/>
-        </w:rPr>
-        <w:t>.</w:t>
-      </w:r>
-    </w:p>
-    <w:p>
-      <w:pPr>
-        <w:spacing w:after="0"/>
-        <w:rPr>
-          <w:bCs/>
-        </w:rPr>
-      </w:pPr>
-      <w:r>
-        <w:rPr>
-          <w:bCs/>
-        </w:rPr>
-        <w:t>……………………………………………………………………………………………………………………………………………………………………………………………………………………………………………………………………………………………………………………………………………………………………………………………………………………………………………………………………..</w:t>
-      </w:r>
-    </w:p>
-    <w:p>
-      <w:pPr>
-        <w:spacing w:after="0"/>
-        <w:rPr>
-          <w:rFonts w:ascii="Calibri" w:hAnsi="Calibri" w:cs="Calibri"/>
-          <w:bCs/>
-        </w:rPr>
-      </w:pPr>
-    </w:p>
-    <w:p>
-      <w:pPr>
-        <w:spacing w:after="0"/>
-        <w:rPr>
-          <w:rFonts w:ascii="Calibri" w:hAnsi="Calibri" w:cs="Calibri"/>
-          <w:bCs/>
-          <w:color w:val="000000"/>
-          <w:shd w:val="clear" w:color="auto" w:fill="FFFFFF"/>
-        </w:rPr>
-      </w:pPr>
-      <w:r>
-        <w:rPr>
-          <w:rFonts w:ascii="Calibri" w:hAnsi="Calibri" w:cs="Calibri"/>
-          <w:bCs/>
-          <w:color w:val="000000"/>
-          <w:shd w:val="clear" w:color="auto" w:fill="FFFFFF"/>
-        </w:rPr>
-        <w:t xml:space="preserve">Figure </w:t>
-      </w:r>
-      <w:r>
-        <w:rPr>
-          <w:rFonts w:ascii="Calibri" w:hAnsi="Calibri" w:cs="Calibri"/>
-          <w:bCs/>
-          <w:color w:val="000000"/>
-          <w:shd w:val="clear" w:color="auto" w:fill="FFFFFF"/>
-        </w:rPr>
-        <w:t>5</w:t>
-      </w:r>
-      <w:r>
-        <w:rPr>
-          <w:rFonts w:ascii="Calibri" w:hAnsi="Calibri" w:cs="Calibri"/>
-          <w:bCs/>
-          <w:color w:val="000000"/>
-          <w:shd w:val="clear" w:color="auto" w:fill="FFFFFF"/>
-        </w:rPr>
-        <w:t xml:space="preserve"> (El Nino)</w:t>
-      </w:r>
-      <w:r>
-        <w:rPr>
-          <w:rFonts w:ascii="Calibri" w:hAnsi="Calibri" w:cs="Calibri"/>
-          <w:bCs/>
-          <w:color w:val="000000"/>
-          <w:shd w:val="clear" w:color="auto" w:fill="FFFFFF"/>
-        </w:rPr>
-        <w:t>:</w:t>
-      </w:r>
-    </w:p>
-    <w:p>
-      <w:pPr>
-        <w:spacing w:after="0"/>
-        <w:rPr>
-          <w:rFonts w:ascii="Calibri" w:hAnsi="Calibri" w:cs="Calibri"/>
-          <w:b/>
-          <w:bCs/>
-          <w:color w:val="000000"/>
-          <w:shd w:val="clear" w:color="auto" w:fill="FFFFFF"/>
-        </w:rPr>
-      </w:pPr>
-    </w:p>
-    <w:p>
-      <w:pPr>
-        <w:spacing w:after="0"/>
-        <w:rPr>
-          <w:rFonts w:ascii="Calibri" w:hAnsi="Calibri" w:cs="Calibri"/>
-          <w:b/>
-          <w:bCs/>
-          <w:color w:val="000000"/>
-          <w:shd w:val="clear" w:color="auto" w:fill="FFFFFF"/>
-        </w:rPr>
-      </w:pPr>
-    </w:p>
-    <w:p>
-      <w:pPr>
-        <w:spacing w:after="0"/>
-        <w:rPr>
-          <w:rFonts w:ascii="Calibri" w:hAnsi="Calibri" w:cs="Calibri"/>
-          <w:bCs/>
-          <w:color w:val="000000"/>
-          <w:shd w:val="clear" w:color="auto" w:fill="FFFFFF"/>
-        </w:rPr>
-      </w:pPr>
-      <w:r>
-        <w:rPr>
-          <w:rFonts w:ascii="Calibri" w:hAnsi="Calibri" w:cs="Calibri"/>
-          <w:bCs/>
-          <w:color w:val="000000"/>
-          <w:shd w:val="clear" w:color="auto" w:fill="FFFFFF"/>
-        </w:rPr>
-        <w:t xml:space="preserve">Figure </w:t>
-      </w:r>
-      <w:r>
-        <w:rPr>
-          <w:rFonts w:ascii="Calibri" w:hAnsi="Calibri" w:cs="Calibri"/>
-          <w:bCs/>
-          <w:color w:val="000000"/>
-          <w:shd w:val="clear" w:color="auto" w:fill="FFFFFF"/>
-        </w:rPr>
-        <w:t>6</w:t>
-      </w:r>
-      <w:r>
-        <w:rPr>
-          <w:rFonts w:ascii="Calibri" w:hAnsi="Calibri" w:cs="Calibri"/>
-          <w:bCs/>
-          <w:color w:val="000000"/>
-          <w:shd w:val="clear" w:color="auto" w:fill="FFFFFF"/>
-        </w:rPr>
-        <w:t xml:space="preserve"> (</w:t>
-      </w:r>
-      <w:r>
-        <w:rPr>
-          <w:rFonts w:ascii="Calibri" w:hAnsi="Calibri" w:cs="Calibri"/>
-          <w:bCs/>
-          <w:color w:val="000000"/>
-          <w:shd w:val="clear" w:color="auto" w:fill="FFFFFF"/>
-        </w:rPr>
-        <w:t>La Nina</w:t>
-      </w:r>
-      <w:r>
-        <w:rPr>
-          <w:rFonts w:ascii="Calibri" w:hAnsi="Calibri" w:cs="Calibri"/>
-          <w:bCs/>
-          <w:color w:val="000000"/>
-          <w:shd w:val="clear" w:color="auto" w:fill="FFFFFF"/>
-        </w:rPr>
-        <w:t>)</w:t>
-      </w:r>
-      <w:r>
-        <w:rPr>
-          <w:rFonts w:ascii="Calibri" w:hAnsi="Calibri" w:cs="Calibri"/>
-          <w:bCs/>
-          <w:color w:val="000000"/>
-          <w:shd w:val="clear" w:color="auto" w:fill="FFFFFF"/>
-        </w:rPr>
-        <w:t>:</w:t>
-      </w:r>
-    </w:p>
-    <w:p>
-      <w:pPr>
-        <w:spacing w:after="0"/>
-        <w:rPr>
-          <w:rFonts w:ascii="Calibri" w:hAnsi="Calibri" w:cs="Calibri"/>
-          <w:b/>
-          <w:bCs/>
-          <w:color w:val="000000"/>
-          <w:shd w:val="clear" w:color="auto" w:fill="FFFFFF"/>
-        </w:rPr>
-      </w:pPr>
+        <w:t>11</w:t>
+      </w:r>
       <w:bookmarkStart w:id="0" w:name="_GoBack"/>
       <w:bookmarkEnd w:id="0"/>
+      <w:r>
+        <w:rPr>
+          <w:rStyle w:val="Zwaar"/>
+          <w:rFonts w:ascii="Calibri" w:hAnsi="Calibri" w:cs="Calibri"/>
+          <w:color w:val="000000"/>
+          <w:shd w:val="clear" w:color="auto" w:fill="FFFFFF"/>
+        </w:rPr>
+        <w:t xml:space="preserve">: </w:t>
+      </w:r>
+      <w:r>
+        <w:rPr>
+          <w:rStyle w:val="Zwaar"/>
+          <w:rFonts w:ascii="Calibri" w:hAnsi="Calibri" w:cs="Calibri"/>
+          <w:b w:val="0"/>
+          <w:color w:val="000000"/>
+          <w:shd w:val="clear" w:color="auto" w:fill="FFFFFF"/>
+        </w:rPr>
+        <w:t>plot the SPI for each season during El Nino and La Nina years</w:t>
+      </w:r>
+      <w:r>
+        <w:rPr>
+          <w:rStyle w:val="Zwaar"/>
+          <w:rFonts w:ascii="Calibri" w:hAnsi="Calibri" w:cs="Calibri"/>
+          <w:b w:val="0"/>
+          <w:color w:val="000000"/>
+          <w:shd w:val="clear" w:color="auto" w:fill="FFFFFF"/>
+        </w:rPr>
+        <w:t>.</w:t>
+      </w:r>
+    </w:p>
+    <w:p>
+      <w:pPr>
+        <w:spacing w:after="0"/>
+        <w:rPr>
+          <w:bCs/>
+        </w:rPr>
+      </w:pPr>
+      <w:r>
+        <w:rPr>
+          <w:bCs/>
+        </w:rPr>
+        <w:t>……………………………………………………………………………………………………………………………………………………………………………………………………………………………………………………………………………………………………………………………………………………………………………………………………………………………………………………………………..</w:t>
+      </w:r>
+    </w:p>
+    <w:p>
+      <w:pPr>
+        <w:spacing w:after="0"/>
+        <w:rPr>
+          <w:rFonts w:ascii="Calibri" w:hAnsi="Calibri" w:cs="Calibri"/>
+          <w:bCs/>
+        </w:rPr>
+      </w:pPr>
+    </w:p>
+    <w:p>
+      <w:pPr>
+        <w:spacing w:after="0"/>
+        <w:rPr>
+          <w:rFonts w:ascii="Calibri" w:hAnsi="Calibri" w:cs="Calibri"/>
+          <w:bCs/>
+          <w:color w:val="000000"/>
+          <w:shd w:val="clear" w:color="auto" w:fill="FFFFFF"/>
+        </w:rPr>
+      </w:pPr>
+      <w:r>
+        <w:rPr>
+          <w:rFonts w:ascii="Calibri" w:hAnsi="Calibri" w:cs="Calibri"/>
+          <w:bCs/>
+          <w:color w:val="000000"/>
+          <w:shd w:val="clear" w:color="auto" w:fill="FFFFFF"/>
+        </w:rPr>
+        <w:t xml:space="preserve">Figure </w:t>
+      </w:r>
+      <w:r>
+        <w:rPr>
+          <w:rFonts w:ascii="Calibri" w:hAnsi="Calibri" w:cs="Calibri"/>
+          <w:bCs/>
+          <w:color w:val="000000"/>
+          <w:shd w:val="clear" w:color="auto" w:fill="FFFFFF"/>
+        </w:rPr>
+        <w:t>5</w:t>
+      </w:r>
+      <w:r>
+        <w:rPr>
+          <w:rFonts w:ascii="Calibri" w:hAnsi="Calibri" w:cs="Calibri"/>
+          <w:bCs/>
+          <w:color w:val="000000"/>
+          <w:shd w:val="clear" w:color="auto" w:fill="FFFFFF"/>
+        </w:rPr>
+        <w:t xml:space="preserve"> (El Nino)</w:t>
+      </w:r>
+      <w:r>
+        <w:rPr>
+          <w:rFonts w:ascii="Calibri" w:hAnsi="Calibri" w:cs="Calibri"/>
+          <w:bCs/>
+          <w:color w:val="000000"/>
+          <w:shd w:val="clear" w:color="auto" w:fill="FFFFFF"/>
+        </w:rPr>
+        <w:t>:</w:t>
+      </w:r>
+    </w:p>
+    <w:p>
+      <w:pPr>
+        <w:spacing w:after="0"/>
+        <w:rPr>
+          <w:rFonts w:ascii="Calibri" w:hAnsi="Calibri" w:cs="Calibri"/>
+          <w:b/>
+          <w:bCs/>
+          <w:color w:val="000000"/>
+          <w:shd w:val="clear" w:color="auto" w:fill="FFFFFF"/>
+        </w:rPr>
+      </w:pPr>
+    </w:p>
+    <w:p>
+      <w:pPr>
+        <w:spacing w:after="0"/>
+        <w:rPr>
+          <w:rFonts w:ascii="Calibri" w:hAnsi="Calibri" w:cs="Calibri"/>
+          <w:b/>
+          <w:bCs/>
+          <w:color w:val="000000"/>
+          <w:shd w:val="clear" w:color="auto" w:fill="FFFFFF"/>
+        </w:rPr>
+      </w:pPr>
+    </w:p>
+    <w:p>
+      <w:pPr>
+        <w:spacing w:after="0"/>
+        <w:rPr>
+          <w:rFonts w:ascii="Calibri" w:hAnsi="Calibri" w:cs="Calibri"/>
+          <w:bCs/>
+          <w:color w:val="000000"/>
+          <w:shd w:val="clear" w:color="auto" w:fill="FFFFFF"/>
+        </w:rPr>
+      </w:pPr>
+      <w:r>
+        <w:rPr>
+          <w:rFonts w:ascii="Calibri" w:hAnsi="Calibri" w:cs="Calibri"/>
+          <w:bCs/>
+          <w:color w:val="000000"/>
+          <w:shd w:val="clear" w:color="auto" w:fill="FFFFFF"/>
+        </w:rPr>
+        <w:t xml:space="preserve">Figure </w:t>
+      </w:r>
+      <w:r>
+        <w:rPr>
+          <w:rFonts w:ascii="Calibri" w:hAnsi="Calibri" w:cs="Calibri"/>
+          <w:bCs/>
+          <w:color w:val="000000"/>
+          <w:shd w:val="clear" w:color="auto" w:fill="FFFFFF"/>
+        </w:rPr>
+        <w:t>6 (La Nina)</w:t>
+      </w:r>
+      <w:r>
+        <w:rPr>
+          <w:rFonts w:ascii="Calibri" w:hAnsi="Calibri" w:cs="Calibri"/>
+          <w:bCs/>
+          <w:color w:val="000000"/>
+          <w:shd w:val="clear" w:color="auto" w:fill="FFFFFF"/>
+        </w:rPr>
+        <w:t>:</w:t>
+      </w:r>
+    </w:p>
+    <w:p>
+      <w:pPr>
+        <w:spacing w:after="0"/>
+        <w:rPr>
+          <w:rFonts w:ascii="Calibri" w:hAnsi="Calibri" w:cs="Calibri"/>
+          <w:b/>
+          <w:bCs/>
+          <w:color w:val="000000"/>
+          <w:shd w:val="clear" w:color="auto" w:fill="FFFFFF"/>
+        </w:rPr>
+      </w:pPr>
     </w:p>
     <w:sectPr>
       <w:pgSz w:w="11906" w:h="16838"/>
@@ -1132,7 +1432,7 @@
     <w:lsdException w:name="Table Web 2" w:semiHidden="1" w:unhideWhenUsed="1"/>
     <w:lsdException w:name="Table Web 3" w:semiHidden="1" w:unhideWhenUsed="1"/>
     <w:lsdException w:name="Balloon Text" w:semiHidden="1" w:unhideWhenUsed="1"/>
-    <w:lsdException w:name="Table Grid" w:semiHidden="1" w:uiPriority="39" w:unhideWhenUsed="1"/>
+    <w:lsdException w:name="Table Grid" w:uiPriority="39"/>
     <w:lsdException w:name="Table Theme" w:semiHidden="1" w:unhideWhenUsed="1"/>
     <w:lsdException w:name="Placeholder Text" w:semiHidden="1"/>
     <w:lsdException w:name="No Spacing" w:uiPriority="1" w:qFormat="1"/>

</xml_diff>